<commit_message>
Updated State web services description.docx to add R4
Signed-off-by: Muaz Othman <mothman@azavar.com>
</commit_message>
<xml_diff>
--- a/State web services description.docx
+++ b/State web services description.docx
@@ -448,19 +448,22 @@
         </w:numPr>
       </w:pPr>
       <w:r>
-        <w:t xml:space="preserve">Acknowledging a document </w:t>
-      </w:r>
-      <w:r>
-        <w:t xml:space="preserve">(with “A”) </w:t>
-      </w:r>
-      <w:r>
-        <w:t xml:space="preserve">will implicitly </w:t>
-      </w:r>
-      <w:r>
-        <w:t xml:space="preserve">acknowledge (with “A”) all older documents that have </w:t>
-      </w:r>
-      <w:r>
-        <w:t>the same SSTPID</w:t>
+        <w:t>Acknowledging/rejecting a document will fail if there is a</w:t>
+      </w:r>
+      <w:r>
+        <w:t>n older</w:t>
+      </w:r>
+      <w:r>
+        <w:t xml:space="preserve"> </w:t>
+      </w:r>
+      <w:r>
+        <w:t xml:space="preserve">unacknowledged or </w:t>
+      </w:r>
+      <w:r>
+        <w:t>rejected document with the same SSTPID</w:t>
+      </w:r>
+      <w:r>
+        <w:t xml:space="preserve"> and ActionCode = N (this rule supersedes R5)</w:t>
       </w:r>
     </w:p>
     <w:p>
@@ -473,13 +476,45 @@
       </w:pPr>
       <w:r>
         <w:lastRenderedPageBreak/>
+        <w:t xml:space="preserve">Acknowledging a document </w:t>
+      </w:r>
+      <w:r>
+        <w:t xml:space="preserve">(with “A”) </w:t>
+      </w:r>
+      <w:r>
+        <w:t xml:space="preserve">will implicitly </w:t>
+      </w:r>
+      <w:r>
+        <w:t xml:space="preserve">acknowledge (with “A”) all older documents that have </w:t>
+      </w:r>
+      <w:r>
+        <w:t>the same SSTPID</w:t>
+      </w:r>
+      <w:r>
+        <w:t xml:space="preserve"> (except for the case in R4)</w:t>
+      </w:r>
+      <w:bookmarkStart w:id="0" w:name="_GoBack"/>
+      <w:bookmarkEnd w:id="0"/>
+    </w:p>
+    <w:p>
+      <w:pPr>
+        <w:pStyle w:val="ListParagraph"/>
+        <w:numPr>
+          <w:ilvl w:val="0"/>
+          <w:numId w:val="6"/>
+        </w:numPr>
+      </w:pPr>
+      <w:r>
         <w:t xml:space="preserve">Rejecting a document  (with “R”) will not affect other documents, but this can be </w:t>
       </w:r>
       <w:r>
         <w:t xml:space="preserve">changed to “A” if the document was implicitly acknowledged (with “A”) as </w:t>
       </w:r>
       <w:r>
-        <w:t xml:space="preserve">R4 </w:t>
+        <w:t>R5</w:t>
+      </w:r>
+      <w:r>
+        <w:t xml:space="preserve"> </w:t>
       </w:r>
       <w:r>
         <w:t>state</w:t>
@@ -1144,7 +1179,10 @@
         <w:t xml:space="preserve">000001 </w:t>
       </w:r>
       <w:r>
-        <w:t xml:space="preserve">(R5) </w:t>
+        <w:t>(R6</w:t>
+      </w:r>
+      <w:r>
+        <w:t xml:space="preserve">) </w:t>
       </w:r>
       <w:r>
         <w:t xml:space="preserve">and </w:t>
@@ -1159,7 +1197,7 @@
         <w:t>R</w:t>
       </w:r>
       <w:r>
-        <w:t>4</w:t>
+        <w:t>5</w:t>
       </w:r>
       <w:r>
         <w:t>)</w:t>
@@ -2591,10 +2629,7 @@
         <w:t xml:space="preserve">Then the state sends an AcknowledgeTransmission request with “R” for </w:t>
       </w:r>
       <w:r>
-        <w:t>SSTREG00115338000205</w:t>
-      </w:r>
-      <w:r>
-        <w:t xml:space="preserve"> </w:t>
+        <w:t xml:space="preserve">SSTREG00115338000205 </w:t>
       </w:r>
     </w:p>
     <w:p>
@@ -3494,7 +3529,7 @@
         <w:t>(R</w:t>
       </w:r>
       <w:r>
-        <w:t>4</w:t>
+        <w:t>5</w:t>
       </w:r>
       <w:r>
         <w:t xml:space="preserve">), </w:t>
@@ -3506,13 +3541,31 @@
         <w:t>000002</w:t>
       </w:r>
       <w:r>
-        <w:t xml:space="preserve"> (R4), SSTREG00115336000066</w:t>
-      </w:r>
-      <w:r>
-        <w:t xml:space="preserve"> (R4)</w:t>
-      </w:r>
-      <w:r>
-        <w:t>, SSTREG00115337000112 (R4)</w:t>
+        <w:t xml:space="preserve"> (R</w:t>
+      </w:r>
+      <w:r>
+        <w:t>5</w:t>
+      </w:r>
+      <w:r>
+        <w:t>), SSTREG00115336000066</w:t>
+      </w:r>
+      <w:r>
+        <w:t xml:space="preserve"> (R</w:t>
+      </w:r>
+      <w:r>
+        <w:t>5</w:t>
+      </w:r>
+      <w:r>
+        <w:t>)</w:t>
+      </w:r>
+      <w:r>
+        <w:t>, SSTREG00115337000112 (R</w:t>
+      </w:r>
+      <w:r>
+        <w:t>5</w:t>
+      </w:r>
+      <w:r>
+        <w:t>)</w:t>
       </w:r>
     </w:p>
     <w:p>
@@ -4141,8 +4194,6 @@
             <w:r>
               <w:t>12/4/2015</w:t>
             </w:r>
-            <w:bookmarkStart w:id="0" w:name="_GoBack"/>
-            <w:bookmarkEnd w:id="0"/>
           </w:p>
         </w:tc>
       </w:tr>
@@ -4406,7 +4457,7 @@
           <w:rPr>
             <w:noProof/>
           </w:rPr>
-          <w:t>1</w:t>
+          <w:t>4</w:t>
         </w:r>
         <w:r>
           <w:rPr>
@@ -6823,7 +6874,7 @@
 </file>
 
 <file path=customXml/itemProps1.xml><?xml version="1.0" encoding="utf-8"?>
-<ds:datastoreItem xmlns:ds="http://schemas.openxmlformats.org/officeDocument/2006/customXml" ds:itemID="{E85602BE-A252-4B4D-9912-CD119C2CDAF3}">
+<ds:datastoreItem xmlns:ds="http://schemas.openxmlformats.org/officeDocument/2006/customXml" ds:itemID="{16F5D380-B380-4511-A6A8-EBC67BE83E97}">
   <ds:schemaRefs>
     <ds:schemaRef ds:uri="http://schemas.openxmlformats.org/officeDocument/2006/bibliography"/>
   </ds:schemaRefs>

</xml_diff>